<commit_message>
Ajustes efetuados sobre o comentário do professor\ Add arquivo do glossário
</commit_message>
<xml_diff>
--- a/Requisitos/1-Geral/1 - Declaração Escopo WigCred.docx
+++ b/Requisitos/1-Geral/1 - Declaração Escopo WigCred.docx
@@ -23,12 +23,11 @@
           <w:u w:val="none"/>
           <w:lang w:val="pt-BR" w:eastAsia="pt-PT"/>
         </w:rPr>
-        <w:t>1 DECLARAÇÃO DO ESCOPO</w:t>
-      </w:r>
-    </w:p>
-    <w:p>
-      <w:pPr>
-        <w:ind w:firstLine="708"/>
+        <w:t>1 DECLARAÇÃO DO E</w:t>
+      </w:r>
+      <w:bookmarkStart w:id="0" w:name="_GoBack"/>
+      <w:bookmarkEnd w:id="0"/>
+      <w:r>
         <w:rPr>
           <w:rStyle w:val="Hyperlink"/>
           <w:rFonts w:eastAsia="Times New Roman" w:cs="Arial"/>
@@ -37,7 +36,8 @@
           <w:u w:val="none"/>
           <w:lang w:val="pt-BR" w:eastAsia="pt-PT"/>
         </w:rPr>
-      </w:pPr>
+        <w:t>SCOPO</w:t>
+      </w:r>
     </w:p>
     <w:p>
       <w:pPr>
@@ -51,7 +51,10 @@
           <w:lang w:val="pt-BR" w:eastAsia="pt-PT"/>
         </w:rPr>
       </w:pPr>
-      <w:r>
+    </w:p>
+    <w:p>
+      <w:pPr>
+        <w:ind w:firstLine="708"/>
         <w:rPr>
           <w:rStyle w:val="Hyperlink"/>
           <w:rFonts w:eastAsia="Times New Roman" w:cs="Arial"/>
@@ -60,9 +63,7 @@
           <w:u w:val="none"/>
           <w:lang w:val="pt-BR" w:eastAsia="pt-PT"/>
         </w:rPr>
-        <w:t xml:space="preserve">A empresa </w:t>
-      </w:r>
-      <w:proofErr w:type="spellStart"/>
+      </w:pPr>
       <w:r>
         <w:rPr>
           <w:rStyle w:val="Hyperlink"/>
@@ -72,9 +73,8 @@
           <w:u w:val="none"/>
           <w:lang w:val="pt-BR" w:eastAsia="pt-PT"/>
         </w:rPr>
-        <w:t>Wig</w:t>
-      </w:r>
-      <w:proofErr w:type="spellEnd"/>
+        <w:t xml:space="preserve">A empresa Wig Cred é especializada no ramo de cobranças para empresas com um alto grau de clientes inadimplentes.  A empresa realiza todo o fluxo de ação necessária para sanar essas pendencias, sendo responsável </w:t>
+      </w:r>
       <w:r>
         <w:rPr>
           <w:rStyle w:val="Hyperlink"/>
@@ -84,9 +84,8 @@
           <w:u w:val="none"/>
           <w:lang w:val="pt-BR" w:eastAsia="pt-PT"/>
         </w:rPr>
-        <w:t xml:space="preserve"> </w:t>
-      </w:r>
-      <w:proofErr w:type="spellStart"/>
+        <w:t>desde</w:t>
+      </w:r>
       <w:r>
         <w:rPr>
           <w:rStyle w:val="Hyperlink"/>
@@ -96,9 +95,8 @@
           <w:u w:val="none"/>
           <w:lang w:val="pt-BR" w:eastAsia="pt-PT"/>
         </w:rPr>
-        <w:t>Cred</w:t>
-      </w:r>
-      <w:proofErr w:type="spellEnd"/>
+        <w:t xml:space="preserve"> o contato com o devedor</w:t>
+      </w:r>
       <w:r>
         <w:rPr>
           <w:rStyle w:val="Hyperlink"/>
@@ -108,7 +106,7 @@
           <w:u w:val="none"/>
           <w:lang w:val="pt-BR" w:eastAsia="pt-PT"/>
         </w:rPr>
-        <w:t xml:space="preserve"> é especializada no ramo de cobranças </w:t>
+        <w:t xml:space="preserve"> até</w:t>
       </w:r>
       <w:r>
         <w:rPr>
@@ -119,7 +117,7 @@
           <w:u w:val="none"/>
           <w:lang w:val="pt-BR" w:eastAsia="pt-PT"/>
         </w:rPr>
-        <w:t xml:space="preserve">para empresas com um alto grau de clientes inadimplentes.  A empresa realiza todo o fluxo de ação necessária para sanar essas pendencias, sendo responsável </w:t>
+        <w:t xml:space="preserve"> a negociação de acordos, geração de boletos ou notas promissórias</w:t>
       </w:r>
       <w:r>
         <w:rPr>
@@ -130,7 +128,7 @@
           <w:u w:val="none"/>
           <w:lang w:val="pt-BR" w:eastAsia="pt-PT"/>
         </w:rPr>
-        <w:t>desde</w:t>
+        <w:t xml:space="preserve"> e</w:t>
       </w:r>
       <w:r>
         <w:rPr>
@@ -141,7 +139,7 @@
           <w:u w:val="none"/>
           <w:lang w:val="pt-BR" w:eastAsia="pt-PT"/>
         </w:rPr>
-        <w:t xml:space="preserve"> o contato com o devedor</w:t>
+        <w:t xml:space="preserve"> recebimento de cheques. A empresa disponibiliza </w:t>
       </w:r>
       <w:r>
         <w:rPr>
@@ -152,7 +150,7 @@
           <w:u w:val="none"/>
           <w:lang w:val="pt-BR" w:eastAsia="pt-PT"/>
         </w:rPr>
-        <w:t xml:space="preserve"> até</w:t>
+        <w:t>para</w:t>
       </w:r>
       <w:r>
         <w:rPr>
@@ -163,8 +161,16 @@
           <w:u w:val="none"/>
           <w:lang w:val="pt-BR" w:eastAsia="pt-PT"/>
         </w:rPr>
-        <w:t xml:space="preserve"> a negociação de acordos, geração de boletos ou notas promissórias</w:t>
-      </w:r>
+        <w:t xml:space="preserve"> seus clientes toda a prestação de contas sobre o andamento das cobranças demandadas e acordos realizados.</w:t>
+      </w:r>
+    </w:p>
+    <w:p>
+      <w:pPr>
+        <w:ind w:firstLine="708"/>
+        <w:rPr>
+          <w:lang w:eastAsia="pt-BR"/>
+        </w:rPr>
+      </w:pPr>
       <w:r>
         <w:rPr>
           <w:rStyle w:val="Hyperlink"/>
@@ -174,9 +180,48 @@
           <w:u w:val="none"/>
           <w:lang w:val="pt-BR" w:eastAsia="pt-PT"/>
         </w:rPr>
-        <w:t xml:space="preserve"> e</w:t>
-      </w:r>
-      <w:r>
+        <w:t xml:space="preserve">Atualmente a </w:t>
+      </w:r>
+      <w:r>
+        <w:t>Wig Cred Cadastro Cobrança LTDA</w:t>
+      </w:r>
+      <w:r>
+        <w:t xml:space="preserve">, fica situada no </w:t>
+      </w:r>
+      <w:r>
+        <w:t>endereço Rua Quintino</w:t>
+      </w:r>
+      <w:r>
+        <w:rPr>
+          <w:rFonts w:eastAsia="Times New Roman" w:cs="Arial"/>
+          <w:color w:val="263238"/>
+          <w:sz w:val="18"/>
+          <w:szCs w:val="18"/>
+          <w:lang w:eastAsia="pt-BR"/>
+        </w:rPr>
+        <w:t xml:space="preserve"> </w:t>
+      </w:r>
+      <w:r>
+        <w:t>Bocaiuva, 191 5º andar, São Paulo – SP CEP 01004-010</w:t>
+      </w:r>
+      <w:r>
+        <w:t xml:space="preserve">. Tabém é possível contatá-los através do site </w:t>
+      </w:r>
+      <w:hyperlink r:id="rId6" w:history="1">
+        <w:r>
+          <w:t>www.wigcred.com.br</w:t>
+        </w:r>
+      </w:hyperlink>
+      <w:r>
+        <w:rPr>
+          <w:lang w:eastAsia="pt-BR"/>
+        </w:rPr>
+        <w:t>.</w:t>
+      </w:r>
+    </w:p>
+    <w:p>
+      <w:pPr>
+        <w:ind w:firstLine="708"/>
         <w:rPr>
           <w:rStyle w:val="Hyperlink"/>
           <w:rFonts w:eastAsia="Times New Roman" w:cs="Arial"/>
@@ -185,8 +230,7 @@
           <w:u w:val="none"/>
           <w:lang w:val="pt-BR" w:eastAsia="pt-PT"/>
         </w:rPr>
-        <w:t xml:space="preserve"> recebimento de cheques. A empresa disponibiliza </w:t>
-      </w:r>
+      </w:pPr>
       <w:r>
         <w:rPr>
           <w:rStyle w:val="Hyperlink"/>
@@ -196,7 +240,7 @@
           <w:u w:val="none"/>
           <w:lang w:val="pt-BR" w:eastAsia="pt-PT"/>
         </w:rPr>
-        <w:t>para</w:t>
+        <w:t xml:space="preserve">A mais de 10 anos no mercado, a empresa hoje possui um catalogo com mais de 100 clientes e conta com o apoio de grandes parceiros como a Seekloc e o </w:t>
       </w:r>
       <w:r>
         <w:rPr>
@@ -207,7 +251,7 @@
           <w:u w:val="none"/>
           <w:lang w:val="pt-BR" w:eastAsia="pt-PT"/>
         </w:rPr>
-        <w:t xml:space="preserve"> seus clientes toda a prestação de contas sobre o andamento </w:t>
+        <w:t>SCPC</w:t>
       </w:r>
       <w:r>
         <w:rPr>
@@ -218,9 +262,12 @@
           <w:u w:val="none"/>
           <w:lang w:val="pt-BR" w:eastAsia="pt-PT"/>
         </w:rPr>
-        <w:t>das cobranças</w:t>
-      </w:r>
-      <w:r>
+        <w:t>.</w:t>
+      </w:r>
+    </w:p>
+    <w:p>
+      <w:pPr>
+        <w:ind w:firstLine="708"/>
         <w:rPr>
           <w:rStyle w:val="Hyperlink"/>
           <w:rFonts w:eastAsia="Times New Roman" w:cs="Arial"/>
@@ -229,12 +276,8 @@
           <w:u w:val="none"/>
           <w:lang w:val="pt-BR" w:eastAsia="pt-PT"/>
         </w:rPr>
-        <w:t xml:space="preserve"> demandadas e acordos realizados.</w:t>
-      </w:r>
-    </w:p>
-    <w:p>
-      <w:pPr>
-        <w:ind w:firstLine="708"/>
+      </w:pPr>
+      <w:r>
         <w:rPr>
           <w:rStyle w:val="Hyperlink"/>
           <w:rFonts w:eastAsia="Times New Roman" w:cs="Arial"/>
@@ -243,993 +286,12 @@
           <w:u w:val="none"/>
           <w:lang w:val="pt-BR" w:eastAsia="pt-PT"/>
         </w:rPr>
-      </w:pPr>
-      <w:r>
-        <w:rPr>
-          <w:rStyle w:val="Hyperlink"/>
-          <w:rFonts w:eastAsia="Times New Roman" w:cs="Arial"/>
-          <w:color w:val="auto"/>
-          <w:szCs w:val="24"/>
-          <w:u w:val="none"/>
-          <w:lang w:val="pt-BR" w:eastAsia="pt-PT"/>
-        </w:rPr>
-        <w:t>A mais de 10 anos no mercado, a empresa hoje possui um catalogo com mais de 100 clientes e conta com o apoio de</w:t>
-      </w:r>
-      <w:r>
-        <w:rPr>
-          <w:rStyle w:val="Hyperlink"/>
-          <w:rFonts w:eastAsia="Times New Roman" w:cs="Arial"/>
-          <w:color w:val="auto"/>
-          <w:szCs w:val="24"/>
-          <w:u w:val="none"/>
-          <w:lang w:val="pt-BR" w:eastAsia="pt-PT"/>
-        </w:rPr>
-        <w:t xml:space="preserve"> grandes parceiros como a </w:t>
-      </w:r>
-      <w:proofErr w:type="spellStart"/>
-      <w:r>
-        <w:rPr>
-          <w:rStyle w:val="Hyperlink"/>
-          <w:rFonts w:eastAsia="Times New Roman" w:cs="Arial"/>
-          <w:color w:val="auto"/>
-          <w:szCs w:val="24"/>
-          <w:u w:val="none"/>
-          <w:lang w:val="pt-BR" w:eastAsia="pt-PT"/>
-        </w:rPr>
-        <w:t>Seekloc</w:t>
-      </w:r>
-      <w:proofErr w:type="spellEnd"/>
-      <w:r>
-        <w:rPr>
-          <w:rStyle w:val="Hyperlink"/>
-          <w:rFonts w:eastAsia="Times New Roman" w:cs="Arial"/>
-          <w:color w:val="auto"/>
-          <w:szCs w:val="24"/>
-          <w:u w:val="none"/>
-          <w:lang w:val="pt-BR" w:eastAsia="pt-PT"/>
-        </w:rPr>
-        <w:t xml:space="preserve"> e o </w:t>
-      </w:r>
-      <w:r>
-        <w:rPr>
-          <w:rStyle w:val="Hyperlink"/>
-          <w:rFonts w:eastAsia="Times New Roman" w:cs="Arial"/>
-          <w:color w:val="auto"/>
-          <w:szCs w:val="24"/>
-          <w:u w:val="none"/>
-          <w:lang w:val="pt-BR" w:eastAsia="pt-PT"/>
-        </w:rPr>
-        <w:t>SCPC</w:t>
-      </w:r>
-      <w:r>
-        <w:rPr>
-          <w:rStyle w:val="Hyperlink"/>
-          <w:rFonts w:eastAsia="Times New Roman" w:cs="Arial"/>
-          <w:color w:val="auto"/>
-          <w:szCs w:val="24"/>
-          <w:u w:val="none"/>
-          <w:lang w:val="pt-BR" w:eastAsia="pt-PT"/>
-        </w:rPr>
-        <w:t>.</w:t>
-      </w:r>
-    </w:p>
-    <w:tbl>
-      <w:tblPr>
-        <w:tblW w:w="8140" w:type="dxa"/>
-        <w:tblInd w:w="-10" w:type="dxa"/>
-        <w:tblCellMar>
-          <w:left w:w="70" w:type="dxa"/>
-          <w:right w:w="70" w:type="dxa"/>
-        </w:tblCellMar>
-        <w:tblLook w:val="04A0" w:firstRow="1" w:lastRow="0" w:firstColumn="1" w:lastColumn="0" w:noHBand="0" w:noVBand="1"/>
-      </w:tblPr>
-      <w:tblGrid>
-        <w:gridCol w:w="3740"/>
-        <w:gridCol w:w="4400"/>
-      </w:tblGrid>
-      <w:tr>
-        <w:trPr>
-          <w:trHeight w:val="300"/>
-        </w:trPr>
-        <w:tc>
-          <w:tcPr>
-            <w:tcW w:w="3740" w:type="dxa"/>
-            <w:tcBorders>
-              <w:top w:val="single" w:sz="8" w:space="0" w:color="auto"/>
-              <w:left w:val="single" w:sz="8" w:space="0" w:color="auto"/>
-              <w:bottom w:val="single" w:sz="8" w:space="0" w:color="auto"/>
-              <w:right w:val="single" w:sz="8" w:space="0" w:color="auto"/>
-            </w:tcBorders>
-            <w:shd w:val="clear" w:color="DDEBF7" w:fill="DDEBF7"/>
-            <w:hideMark/>
-          </w:tcPr>
-          <w:p>
-            <w:pPr>
-              <w:spacing w:after="0" w:line="240" w:lineRule="auto"/>
-              <w:rPr>
-                <w:rFonts w:eastAsia="Times New Roman" w:cs="Arial"/>
-                <w:color w:val="263238"/>
-                <w:sz w:val="18"/>
-                <w:szCs w:val="18"/>
-                <w:lang w:val="pt-BR" w:eastAsia="pt-BR"/>
-              </w:rPr>
-            </w:pPr>
-            <w:r>
-              <w:rPr>
-                <w:rFonts w:eastAsia="Times New Roman" w:cs="Arial"/>
-                <w:color w:val="263238"/>
-                <w:sz w:val="18"/>
-                <w:szCs w:val="18"/>
-                <w:lang w:eastAsia="pt-BR"/>
-              </w:rPr>
-              <w:t>Empresa</w:t>
-            </w:r>
-          </w:p>
-        </w:tc>
-        <w:tc>
-          <w:tcPr>
-            <w:tcW w:w="4400" w:type="dxa"/>
-            <w:tcBorders>
-              <w:top w:val="single" w:sz="8" w:space="0" w:color="auto"/>
-              <w:left w:val="nil"/>
-              <w:bottom w:val="single" w:sz="8" w:space="0" w:color="auto"/>
-              <w:right w:val="single" w:sz="8" w:space="0" w:color="auto"/>
-            </w:tcBorders>
-            <w:shd w:val="clear" w:color="DDEBF7" w:fill="DDEBF7"/>
-            <w:hideMark/>
-          </w:tcPr>
-          <w:p>
-            <w:pPr>
-              <w:spacing w:after="0" w:line="240" w:lineRule="auto"/>
-              <w:rPr>
-                <w:rFonts w:eastAsia="Times New Roman" w:cs="Arial"/>
-                <w:color w:val="263238"/>
-                <w:sz w:val="18"/>
-                <w:szCs w:val="18"/>
-                <w:lang w:val="pt-BR" w:eastAsia="pt-BR"/>
-              </w:rPr>
-            </w:pPr>
-            <w:r>
-              <w:rPr>
-                <w:rFonts w:eastAsia="Times New Roman" w:cs="Arial"/>
-                <w:color w:val="263238"/>
-                <w:sz w:val="18"/>
-                <w:szCs w:val="18"/>
-                <w:lang w:eastAsia="pt-BR"/>
-              </w:rPr>
-              <w:t>Wig Cred Cadastro Cobrança LTDA</w:t>
-            </w:r>
-          </w:p>
-        </w:tc>
-      </w:tr>
-      <w:tr>
-        <w:trPr>
-          <w:trHeight w:val="468"/>
-        </w:trPr>
-        <w:tc>
-          <w:tcPr>
-            <w:tcW w:w="3740" w:type="dxa"/>
-            <w:tcBorders>
-              <w:top w:val="single" w:sz="4" w:space="0" w:color="9BC2E6"/>
-              <w:left w:val="single" w:sz="8" w:space="0" w:color="auto"/>
-              <w:bottom w:val="single" w:sz="8" w:space="0" w:color="auto"/>
-              <w:right w:val="single" w:sz="8" w:space="0" w:color="auto"/>
-            </w:tcBorders>
-            <w:shd w:val="clear" w:color="auto" w:fill="auto"/>
-            <w:hideMark/>
-          </w:tcPr>
-          <w:p>
-            <w:pPr>
-              <w:spacing w:after="0" w:line="240" w:lineRule="auto"/>
-              <w:rPr>
-                <w:rFonts w:eastAsia="Times New Roman" w:cs="Arial"/>
-                <w:color w:val="263238"/>
-                <w:sz w:val="18"/>
-                <w:szCs w:val="18"/>
-                <w:lang w:val="pt-BR" w:eastAsia="pt-BR"/>
-              </w:rPr>
-            </w:pPr>
-            <w:r>
-              <w:rPr>
-                <w:rFonts w:eastAsia="Times New Roman" w:cs="Arial"/>
-                <w:color w:val="263238"/>
-                <w:sz w:val="18"/>
-                <w:szCs w:val="18"/>
-                <w:lang w:eastAsia="pt-BR"/>
-              </w:rPr>
-              <w:t>Endereço</w:t>
-            </w:r>
-          </w:p>
-        </w:tc>
-        <w:tc>
-          <w:tcPr>
-            <w:tcW w:w="4400" w:type="dxa"/>
-            <w:tcBorders>
-              <w:top w:val="single" w:sz="4" w:space="0" w:color="9BC2E6"/>
-              <w:left w:val="nil"/>
-              <w:bottom w:val="single" w:sz="8" w:space="0" w:color="auto"/>
-              <w:right w:val="single" w:sz="8" w:space="0" w:color="auto"/>
-            </w:tcBorders>
-            <w:shd w:val="clear" w:color="auto" w:fill="auto"/>
-            <w:hideMark/>
-          </w:tcPr>
-          <w:p>
-            <w:pPr>
-              <w:spacing w:after="0" w:line="240" w:lineRule="auto"/>
-              <w:rPr>
-                <w:rFonts w:eastAsia="Times New Roman" w:cs="Arial"/>
-                <w:color w:val="263238"/>
-                <w:sz w:val="18"/>
-                <w:szCs w:val="18"/>
-                <w:lang w:val="pt-BR" w:eastAsia="pt-BR"/>
-              </w:rPr>
-            </w:pPr>
-            <w:r>
-              <w:rPr>
-                <w:rFonts w:eastAsia="Times New Roman" w:cs="Arial"/>
-                <w:color w:val="263238"/>
-                <w:sz w:val="18"/>
-                <w:szCs w:val="18"/>
-                <w:lang w:eastAsia="pt-BR"/>
-              </w:rPr>
-              <w:t>Rua Quintino Bocaiuva, 191 5º andar, São Paulo – SP CEP 01004-010</w:t>
-            </w:r>
-          </w:p>
-        </w:tc>
-      </w:tr>
-      <w:tr>
-        <w:trPr>
-          <w:trHeight w:val="300"/>
-        </w:trPr>
-        <w:tc>
-          <w:tcPr>
-            <w:tcW w:w="3740" w:type="dxa"/>
-            <w:tcBorders>
-              <w:top w:val="single" w:sz="4" w:space="0" w:color="9BC2E6"/>
-              <w:left w:val="single" w:sz="8" w:space="0" w:color="auto"/>
-              <w:bottom w:val="single" w:sz="8" w:space="0" w:color="auto"/>
-              <w:right w:val="single" w:sz="8" w:space="0" w:color="auto"/>
-            </w:tcBorders>
-            <w:shd w:val="clear" w:color="DDEBF7" w:fill="DDEBF7"/>
-            <w:hideMark/>
-          </w:tcPr>
-          <w:p>
-            <w:pPr>
-              <w:spacing w:after="0" w:line="240" w:lineRule="auto"/>
-              <w:rPr>
-                <w:rFonts w:eastAsia="Times New Roman" w:cs="Arial"/>
-                <w:color w:val="263238"/>
-                <w:sz w:val="18"/>
-                <w:szCs w:val="18"/>
-                <w:lang w:val="pt-BR" w:eastAsia="pt-BR"/>
-              </w:rPr>
-            </w:pPr>
-            <w:r>
-              <w:rPr>
-                <w:rFonts w:eastAsia="Times New Roman" w:cs="Arial"/>
-                <w:color w:val="263238"/>
-                <w:sz w:val="18"/>
-                <w:szCs w:val="18"/>
-                <w:lang w:eastAsia="pt-BR"/>
-              </w:rPr>
-              <w:t>Site</w:t>
-            </w:r>
-          </w:p>
-        </w:tc>
-        <w:tc>
-          <w:tcPr>
-            <w:tcW w:w="4400" w:type="dxa"/>
-            <w:tcBorders>
-              <w:top w:val="single" w:sz="4" w:space="0" w:color="9BC2E6"/>
-              <w:left w:val="nil"/>
-              <w:bottom w:val="single" w:sz="8" w:space="0" w:color="auto"/>
-              <w:right w:val="single" w:sz="8" w:space="0" w:color="auto"/>
-            </w:tcBorders>
-            <w:shd w:val="clear" w:color="DDEBF7" w:fill="DDEBF7"/>
-            <w:hideMark/>
-          </w:tcPr>
-          <w:p>
-            <w:pPr>
-              <w:spacing w:after="0" w:line="240" w:lineRule="auto"/>
-              <w:rPr>
-                <w:rFonts w:eastAsia="Times New Roman" w:cs="Arial"/>
-                <w:color w:val="0563C1"/>
-                <w:sz w:val="18"/>
-                <w:szCs w:val="18"/>
-                <w:u w:val="single"/>
-                <w:lang w:val="pt-BR" w:eastAsia="pt-BR"/>
-              </w:rPr>
-            </w:pPr>
-            <w:hyperlink r:id="rId6" w:history="1">
-              <w:r>
-                <w:rPr>
-                  <w:rFonts w:eastAsia="Times New Roman" w:cs="Arial"/>
-                  <w:color w:val="0563C1"/>
-                  <w:sz w:val="18"/>
-                  <w:szCs w:val="18"/>
-                  <w:u w:val="single"/>
-                  <w:lang w:eastAsia="pt-BR"/>
-                </w:rPr>
-                <w:t>www.wigcred.com.br</w:t>
-              </w:r>
-            </w:hyperlink>
-          </w:p>
-        </w:tc>
-      </w:tr>
-      <w:tr>
-        <w:trPr>
-          <w:trHeight w:val="300"/>
-        </w:trPr>
-        <w:tc>
-          <w:tcPr>
-            <w:tcW w:w="3740" w:type="dxa"/>
-            <w:tcBorders>
-              <w:top w:val="single" w:sz="4" w:space="0" w:color="9BC2E6"/>
-              <w:left w:val="single" w:sz="8" w:space="0" w:color="auto"/>
-              <w:bottom w:val="single" w:sz="8" w:space="0" w:color="auto"/>
-              <w:right w:val="single" w:sz="8" w:space="0" w:color="auto"/>
-            </w:tcBorders>
-            <w:shd w:val="clear" w:color="auto" w:fill="auto"/>
-            <w:hideMark/>
-          </w:tcPr>
-          <w:p>
-            <w:pPr>
-              <w:spacing w:after="0" w:line="240" w:lineRule="auto"/>
-              <w:rPr>
-                <w:rFonts w:eastAsia="Times New Roman" w:cs="Arial"/>
-                <w:color w:val="263238"/>
-                <w:sz w:val="18"/>
-                <w:szCs w:val="18"/>
-                <w:lang w:val="pt-BR" w:eastAsia="pt-BR"/>
-              </w:rPr>
-            </w:pPr>
-            <w:r>
-              <w:rPr>
-                <w:rFonts w:eastAsia="Times New Roman" w:cs="Arial"/>
-                <w:color w:val="263238"/>
-                <w:sz w:val="18"/>
-                <w:szCs w:val="18"/>
-                <w:lang w:eastAsia="pt-BR"/>
-              </w:rPr>
-              <w:t>Tempo de vida, Volume de vendas</w:t>
-            </w:r>
-          </w:p>
-        </w:tc>
-        <w:tc>
-          <w:tcPr>
-            <w:tcW w:w="4400" w:type="dxa"/>
-            <w:tcBorders>
-              <w:top w:val="single" w:sz="4" w:space="0" w:color="9BC2E6"/>
-              <w:left w:val="nil"/>
-              <w:bottom w:val="single" w:sz="8" w:space="0" w:color="auto"/>
-              <w:right w:val="single" w:sz="8" w:space="0" w:color="auto"/>
-            </w:tcBorders>
-            <w:shd w:val="clear" w:color="auto" w:fill="auto"/>
-            <w:hideMark/>
-          </w:tcPr>
-          <w:p>
-            <w:pPr>
-              <w:spacing w:after="0" w:line="240" w:lineRule="auto"/>
-              <w:rPr>
-                <w:rFonts w:eastAsia="Times New Roman" w:cs="Arial"/>
-                <w:color w:val="0000FF"/>
-                <w:sz w:val="18"/>
-                <w:szCs w:val="18"/>
-                <w:u w:val="single"/>
-                <w:lang w:val="pt-BR" w:eastAsia="pt-BR"/>
-              </w:rPr>
-            </w:pPr>
-            <w:r>
-              <w:rPr>
-                <w:rFonts w:eastAsia="Times New Roman" w:cs="Arial"/>
-                <w:color w:val="0000FF"/>
-                <w:sz w:val="18"/>
-                <w:szCs w:val="18"/>
-                <w:u w:val="single"/>
-                <w:lang w:eastAsia="pt-BR"/>
-              </w:rPr>
-              <w:t>10</w:t>
-            </w:r>
-          </w:p>
-        </w:tc>
-      </w:tr>
-      <w:tr>
-        <w:trPr>
-          <w:trHeight w:val="300"/>
-        </w:trPr>
-        <w:tc>
-          <w:tcPr>
-            <w:tcW w:w="3740" w:type="dxa"/>
-            <w:tcBorders>
-              <w:top w:val="single" w:sz="4" w:space="0" w:color="9BC2E6"/>
-              <w:left w:val="single" w:sz="8" w:space="0" w:color="auto"/>
-              <w:bottom w:val="single" w:sz="8" w:space="0" w:color="auto"/>
-              <w:right w:val="single" w:sz="8" w:space="0" w:color="auto"/>
-            </w:tcBorders>
-            <w:shd w:val="clear" w:color="DDEBF7" w:fill="DDEBF7"/>
-            <w:hideMark/>
-          </w:tcPr>
-          <w:p>
-            <w:pPr>
-              <w:spacing w:after="0" w:line="240" w:lineRule="auto"/>
-              <w:rPr>
-                <w:rFonts w:eastAsia="Times New Roman" w:cs="Arial"/>
-                <w:color w:val="263238"/>
-                <w:sz w:val="18"/>
-                <w:szCs w:val="18"/>
-                <w:lang w:val="pt-BR" w:eastAsia="pt-BR"/>
-              </w:rPr>
-            </w:pPr>
-            <w:r>
-              <w:rPr>
-                <w:rFonts w:eastAsia="Times New Roman" w:cs="Arial"/>
-                <w:color w:val="263238"/>
-                <w:sz w:val="18"/>
-                <w:szCs w:val="18"/>
-                <w:lang w:eastAsia="pt-BR"/>
-              </w:rPr>
-              <w:t xml:space="preserve">Clientes, </w:t>
-            </w:r>
-          </w:p>
-        </w:tc>
-        <w:tc>
-          <w:tcPr>
-            <w:tcW w:w="4400" w:type="dxa"/>
-            <w:tcBorders>
-              <w:top w:val="single" w:sz="4" w:space="0" w:color="9BC2E6"/>
-              <w:left w:val="nil"/>
-              <w:bottom w:val="single" w:sz="8" w:space="0" w:color="auto"/>
-              <w:right w:val="single" w:sz="8" w:space="0" w:color="auto"/>
-            </w:tcBorders>
-            <w:shd w:val="clear" w:color="DDEBF7" w:fill="DDEBF7"/>
-            <w:hideMark/>
-          </w:tcPr>
-          <w:p>
-            <w:pPr>
-              <w:spacing w:after="0" w:line="240" w:lineRule="auto"/>
-              <w:rPr>
-                <w:rFonts w:eastAsia="Times New Roman" w:cs="Arial"/>
-                <w:color w:val="0000FF"/>
-                <w:sz w:val="18"/>
-                <w:szCs w:val="18"/>
-                <w:u w:val="single"/>
-                <w:lang w:val="pt-BR" w:eastAsia="pt-BR"/>
-              </w:rPr>
-            </w:pPr>
-            <w:r>
-              <w:rPr>
-                <w:rFonts w:eastAsia="Times New Roman" w:cs="Arial"/>
-                <w:color w:val="0000FF"/>
-                <w:sz w:val="18"/>
-                <w:szCs w:val="18"/>
-                <w:u w:val="single"/>
-                <w:lang w:eastAsia="pt-BR"/>
-              </w:rPr>
-              <w:t>Em torno 100</w:t>
-            </w:r>
-          </w:p>
-        </w:tc>
-      </w:tr>
-      <w:tr>
-        <w:trPr>
-          <w:trHeight w:val="300"/>
-        </w:trPr>
-        <w:tc>
-          <w:tcPr>
-            <w:tcW w:w="3740" w:type="dxa"/>
-            <w:tcBorders>
-              <w:top w:val="single" w:sz="4" w:space="0" w:color="9BC2E6"/>
-              <w:left w:val="single" w:sz="8" w:space="0" w:color="auto"/>
-              <w:bottom w:val="single" w:sz="8" w:space="0" w:color="auto"/>
-              <w:right w:val="single" w:sz="8" w:space="0" w:color="auto"/>
-            </w:tcBorders>
-            <w:shd w:val="clear" w:color="auto" w:fill="auto"/>
-            <w:hideMark/>
-          </w:tcPr>
-          <w:p>
-            <w:pPr>
-              <w:spacing w:after="0" w:line="240" w:lineRule="auto"/>
-              <w:rPr>
-                <w:rFonts w:eastAsia="Times New Roman" w:cs="Arial"/>
-                <w:color w:val="263238"/>
-                <w:sz w:val="18"/>
-                <w:szCs w:val="18"/>
-                <w:lang w:val="pt-BR" w:eastAsia="pt-BR"/>
-              </w:rPr>
-            </w:pPr>
-            <w:r>
-              <w:rPr>
-                <w:rFonts w:eastAsia="Times New Roman" w:cs="Arial"/>
-                <w:color w:val="263238"/>
-                <w:sz w:val="18"/>
-                <w:szCs w:val="18"/>
-                <w:lang w:eastAsia="pt-BR"/>
-              </w:rPr>
-              <w:t xml:space="preserve">Funcionários, </w:t>
-            </w:r>
-          </w:p>
-        </w:tc>
-        <w:tc>
-          <w:tcPr>
-            <w:tcW w:w="4400" w:type="dxa"/>
-            <w:tcBorders>
-              <w:top w:val="single" w:sz="4" w:space="0" w:color="9BC2E6"/>
-              <w:left w:val="nil"/>
-              <w:bottom w:val="single" w:sz="8" w:space="0" w:color="auto"/>
-              <w:right w:val="single" w:sz="8" w:space="0" w:color="auto"/>
-            </w:tcBorders>
-            <w:shd w:val="clear" w:color="auto" w:fill="auto"/>
-            <w:hideMark/>
-          </w:tcPr>
-          <w:p>
-            <w:pPr>
-              <w:spacing w:after="0" w:line="240" w:lineRule="auto"/>
-              <w:rPr>
-                <w:rFonts w:eastAsia="Times New Roman" w:cs="Arial"/>
-                <w:color w:val="0000FF"/>
-                <w:sz w:val="18"/>
-                <w:szCs w:val="18"/>
-                <w:u w:val="single"/>
-                <w:lang w:val="pt-BR" w:eastAsia="pt-BR"/>
-              </w:rPr>
-            </w:pPr>
-            <w:r>
-              <w:rPr>
-                <w:rFonts w:eastAsia="Times New Roman" w:cs="Arial"/>
-                <w:color w:val="0000FF"/>
-                <w:sz w:val="18"/>
-                <w:szCs w:val="18"/>
-                <w:u w:val="single"/>
-                <w:lang w:eastAsia="pt-BR"/>
-              </w:rPr>
-              <w:t>6</w:t>
-            </w:r>
-          </w:p>
-        </w:tc>
-      </w:tr>
-      <w:tr>
-        <w:trPr>
-          <w:trHeight w:val="300"/>
-        </w:trPr>
-        <w:tc>
-          <w:tcPr>
-            <w:tcW w:w="3740" w:type="dxa"/>
-            <w:tcBorders>
-              <w:top w:val="single" w:sz="4" w:space="0" w:color="9BC2E6"/>
-              <w:left w:val="single" w:sz="8" w:space="0" w:color="auto"/>
-              <w:bottom w:val="single" w:sz="8" w:space="0" w:color="auto"/>
-              <w:right w:val="single" w:sz="8" w:space="0" w:color="auto"/>
-            </w:tcBorders>
-            <w:shd w:val="clear" w:color="DDEBF7" w:fill="DDEBF7"/>
-            <w:hideMark/>
-          </w:tcPr>
-          <w:p>
-            <w:pPr>
-              <w:spacing w:after="0" w:line="240" w:lineRule="auto"/>
-              <w:rPr>
-                <w:rFonts w:eastAsia="Times New Roman" w:cs="Arial"/>
-                <w:color w:val="263238"/>
-                <w:sz w:val="18"/>
-                <w:szCs w:val="18"/>
-                <w:lang w:val="pt-BR" w:eastAsia="pt-BR"/>
-              </w:rPr>
-            </w:pPr>
-            <w:r>
-              <w:rPr>
-                <w:rFonts w:eastAsia="Times New Roman" w:cs="Arial"/>
-                <w:color w:val="263238"/>
-                <w:sz w:val="18"/>
-                <w:szCs w:val="18"/>
-                <w:lang w:eastAsia="pt-BR"/>
-              </w:rPr>
-              <w:t>Filiais</w:t>
-            </w:r>
-          </w:p>
-        </w:tc>
-        <w:tc>
-          <w:tcPr>
-            <w:tcW w:w="4400" w:type="dxa"/>
-            <w:tcBorders>
-              <w:top w:val="single" w:sz="4" w:space="0" w:color="9BC2E6"/>
-              <w:left w:val="nil"/>
-              <w:bottom w:val="single" w:sz="8" w:space="0" w:color="auto"/>
-              <w:right w:val="single" w:sz="8" w:space="0" w:color="auto"/>
-            </w:tcBorders>
-            <w:shd w:val="clear" w:color="DDEBF7" w:fill="DDEBF7"/>
-            <w:hideMark/>
-          </w:tcPr>
-          <w:p>
-            <w:pPr>
-              <w:spacing w:after="0" w:line="240" w:lineRule="auto"/>
-              <w:rPr>
-                <w:rFonts w:eastAsia="Times New Roman" w:cs="Arial"/>
-                <w:color w:val="0000FF"/>
-                <w:sz w:val="18"/>
-                <w:szCs w:val="18"/>
-                <w:u w:val="single"/>
-                <w:lang w:val="pt-BR" w:eastAsia="pt-BR"/>
-              </w:rPr>
-            </w:pPr>
-            <w:r>
-              <w:rPr>
-                <w:rFonts w:eastAsia="Times New Roman" w:cs="Arial"/>
-                <w:color w:val="0000FF"/>
-                <w:sz w:val="18"/>
-                <w:szCs w:val="18"/>
-                <w:u w:val="single"/>
-                <w:lang w:eastAsia="pt-BR"/>
-              </w:rPr>
-              <w:t>1</w:t>
-            </w:r>
-          </w:p>
-        </w:tc>
-      </w:tr>
-      <w:tr>
-        <w:trPr>
-          <w:trHeight w:val="288"/>
-        </w:trPr>
-        <w:tc>
-          <w:tcPr>
-            <w:tcW w:w="3740" w:type="dxa"/>
-            <w:tcBorders>
-              <w:top w:val="single" w:sz="8" w:space="0" w:color="auto"/>
-              <w:left w:val="single" w:sz="8" w:space="0" w:color="auto"/>
-              <w:bottom w:val="single" w:sz="4" w:space="0" w:color="9BC2E6"/>
-              <w:right w:val="single" w:sz="8" w:space="0" w:color="auto"/>
-            </w:tcBorders>
-            <w:shd w:val="clear" w:color="auto" w:fill="auto"/>
-            <w:hideMark/>
-          </w:tcPr>
-          <w:p>
-            <w:pPr>
-              <w:spacing w:after="0" w:line="240" w:lineRule="auto"/>
-              <w:rPr>
-                <w:rFonts w:eastAsia="Times New Roman" w:cs="Arial"/>
-                <w:color w:val="263238"/>
-                <w:sz w:val="18"/>
-                <w:szCs w:val="18"/>
-                <w:lang w:val="pt-BR" w:eastAsia="pt-BR"/>
-              </w:rPr>
-            </w:pPr>
-            <w:r>
-              <w:rPr>
-                <w:rFonts w:eastAsia="Times New Roman" w:cs="Arial"/>
-                <w:color w:val="263238"/>
-                <w:sz w:val="18"/>
-                <w:szCs w:val="18"/>
-                <w:lang w:eastAsia="pt-BR"/>
-              </w:rPr>
-              <w:t>Parceiros</w:t>
-            </w:r>
-          </w:p>
-        </w:tc>
-        <w:tc>
-          <w:tcPr>
-            <w:tcW w:w="4400" w:type="dxa"/>
-            <w:tcBorders>
-              <w:top w:val="single" w:sz="4" w:space="0" w:color="9BC2E6"/>
-              <w:left w:val="nil"/>
-              <w:bottom w:val="single" w:sz="4" w:space="0" w:color="9BC2E6"/>
-              <w:right w:val="single" w:sz="8" w:space="0" w:color="auto"/>
-            </w:tcBorders>
-            <w:shd w:val="clear" w:color="auto" w:fill="auto"/>
-            <w:hideMark/>
-          </w:tcPr>
-          <w:p>
-            <w:pPr>
-              <w:spacing w:after="0" w:line="240" w:lineRule="auto"/>
-              <w:rPr>
-                <w:rFonts w:eastAsia="Times New Roman" w:cs="Arial"/>
-                <w:color w:val="0000FF"/>
-                <w:sz w:val="18"/>
-                <w:szCs w:val="18"/>
-                <w:u w:val="single"/>
-                <w:lang w:val="pt-BR" w:eastAsia="pt-BR"/>
-              </w:rPr>
-            </w:pPr>
-            <w:proofErr w:type="spellStart"/>
-            <w:r>
-              <w:rPr>
-                <w:rFonts w:eastAsia="Times New Roman" w:cs="Arial"/>
-                <w:color w:val="0000FF"/>
-                <w:sz w:val="18"/>
-                <w:szCs w:val="18"/>
-                <w:u w:val="single"/>
-                <w:lang w:val="en-US" w:eastAsia="pt-BR"/>
-              </w:rPr>
-              <w:t>SeekLock</w:t>
-            </w:r>
-            <w:proofErr w:type="spellEnd"/>
-            <w:r>
-              <w:rPr>
-                <w:rFonts w:eastAsia="Times New Roman" w:cs="Arial"/>
-                <w:color w:val="0000FF"/>
-                <w:sz w:val="18"/>
-                <w:szCs w:val="18"/>
-                <w:u w:val="single"/>
-                <w:lang w:val="en-US" w:eastAsia="pt-BR"/>
-              </w:rPr>
-              <w:t>;</w:t>
-            </w:r>
-          </w:p>
-        </w:tc>
-      </w:tr>
-      <w:tr>
-        <w:trPr>
-          <w:trHeight w:val="288"/>
-        </w:trPr>
-        <w:tc>
-          <w:tcPr>
-            <w:tcW w:w="3740" w:type="dxa"/>
-            <w:tcBorders>
-              <w:top w:val="single" w:sz="4" w:space="0" w:color="9BC2E6"/>
-              <w:left w:val="single" w:sz="8" w:space="0" w:color="auto"/>
-              <w:bottom w:val="single" w:sz="4" w:space="0" w:color="9BC2E6"/>
-              <w:right w:val="single" w:sz="8" w:space="0" w:color="auto"/>
-            </w:tcBorders>
-            <w:shd w:val="clear" w:color="DDEBF7" w:fill="DDEBF7"/>
-            <w:hideMark/>
-          </w:tcPr>
-          <w:p>
-            <w:pPr>
-              <w:spacing w:after="0" w:line="240" w:lineRule="auto"/>
-              <w:rPr>
-                <w:rFonts w:eastAsia="Times New Roman" w:cs="Arial"/>
-                <w:color w:val="263238"/>
-                <w:sz w:val="18"/>
-                <w:szCs w:val="18"/>
-                <w:lang w:val="pt-BR" w:eastAsia="pt-BR"/>
-              </w:rPr>
-            </w:pPr>
-            <w:r>
-              <w:rPr>
-                <w:rFonts w:eastAsia="Times New Roman" w:cs="Arial"/>
-                <w:color w:val="263238"/>
-                <w:sz w:val="18"/>
-                <w:szCs w:val="18"/>
-                <w:lang w:val="pt-BR" w:eastAsia="pt-BR"/>
-              </w:rPr>
-              <w:t> </w:t>
-            </w:r>
-          </w:p>
-        </w:tc>
-        <w:tc>
-          <w:tcPr>
-            <w:tcW w:w="4400" w:type="dxa"/>
-            <w:tcBorders>
-              <w:top w:val="single" w:sz="4" w:space="0" w:color="9BC2E6"/>
-              <w:left w:val="nil"/>
-              <w:bottom w:val="single" w:sz="4" w:space="0" w:color="9BC2E6"/>
-              <w:right w:val="single" w:sz="8" w:space="0" w:color="auto"/>
-            </w:tcBorders>
-            <w:shd w:val="clear" w:color="DDEBF7" w:fill="DDEBF7"/>
-            <w:hideMark/>
-          </w:tcPr>
-          <w:p>
-            <w:pPr>
-              <w:spacing w:after="0" w:line="240" w:lineRule="auto"/>
-              <w:rPr>
-                <w:rFonts w:eastAsia="Times New Roman" w:cs="Arial"/>
-                <w:color w:val="0000FF"/>
-                <w:sz w:val="18"/>
-                <w:szCs w:val="18"/>
-                <w:u w:val="single"/>
-                <w:lang w:val="pt-BR" w:eastAsia="pt-BR"/>
-              </w:rPr>
-            </w:pPr>
-            <w:r>
-              <w:rPr>
-                <w:rFonts w:eastAsia="Times New Roman" w:cs="Arial"/>
-                <w:color w:val="0000FF"/>
-                <w:sz w:val="18"/>
-                <w:szCs w:val="18"/>
-                <w:u w:val="single"/>
-                <w:lang w:val="en-US" w:eastAsia="pt-BR"/>
-              </w:rPr>
-              <w:t>SCPC;</w:t>
-            </w:r>
-          </w:p>
-        </w:tc>
-      </w:tr>
-      <w:tr>
-        <w:trPr>
-          <w:trHeight w:val="288"/>
-        </w:trPr>
-        <w:tc>
-          <w:tcPr>
-            <w:tcW w:w="3740" w:type="dxa"/>
-            <w:tcBorders>
-              <w:top w:val="single" w:sz="4" w:space="0" w:color="9BC2E6"/>
-              <w:left w:val="single" w:sz="8" w:space="0" w:color="auto"/>
-              <w:bottom w:val="single" w:sz="4" w:space="0" w:color="9BC2E6"/>
-              <w:right w:val="single" w:sz="8" w:space="0" w:color="auto"/>
-            </w:tcBorders>
-            <w:shd w:val="clear" w:color="auto" w:fill="auto"/>
-            <w:hideMark/>
-          </w:tcPr>
-          <w:p>
-            <w:pPr>
-              <w:spacing w:after="0" w:line="240" w:lineRule="auto"/>
-              <w:rPr>
-                <w:rFonts w:eastAsia="Times New Roman" w:cs="Arial"/>
-                <w:color w:val="263238"/>
-                <w:sz w:val="18"/>
-                <w:szCs w:val="18"/>
-                <w:lang w:val="pt-BR" w:eastAsia="pt-BR"/>
-              </w:rPr>
-            </w:pPr>
-            <w:r>
-              <w:rPr>
-                <w:rFonts w:eastAsia="Times New Roman" w:cs="Arial"/>
-                <w:color w:val="263238"/>
-                <w:sz w:val="18"/>
-                <w:szCs w:val="18"/>
-                <w:lang w:val="pt-BR" w:eastAsia="pt-BR"/>
-              </w:rPr>
-              <w:t> </w:t>
-            </w:r>
-          </w:p>
-        </w:tc>
-        <w:tc>
-          <w:tcPr>
-            <w:tcW w:w="4400" w:type="dxa"/>
-            <w:tcBorders>
-              <w:top w:val="single" w:sz="4" w:space="0" w:color="9BC2E6"/>
-              <w:left w:val="nil"/>
-              <w:bottom w:val="single" w:sz="4" w:space="0" w:color="9BC2E6"/>
-              <w:right w:val="single" w:sz="8" w:space="0" w:color="auto"/>
-            </w:tcBorders>
-            <w:shd w:val="clear" w:color="auto" w:fill="auto"/>
-            <w:hideMark/>
-          </w:tcPr>
-          <w:p>
-            <w:pPr>
-              <w:spacing w:after="0" w:line="240" w:lineRule="auto"/>
-              <w:rPr>
-                <w:rFonts w:eastAsia="Times New Roman" w:cs="Arial"/>
-                <w:color w:val="0000FF"/>
-                <w:sz w:val="18"/>
-                <w:szCs w:val="18"/>
-                <w:u w:val="single"/>
-                <w:lang w:val="pt-BR" w:eastAsia="pt-BR"/>
-              </w:rPr>
-            </w:pPr>
-            <w:r>
-              <w:rPr>
-                <w:rFonts w:eastAsia="Times New Roman" w:cs="Arial"/>
-                <w:color w:val="0000FF"/>
-                <w:sz w:val="18"/>
-                <w:szCs w:val="18"/>
-                <w:u w:val="single"/>
-                <w:lang w:val="en-US" w:eastAsia="pt-BR"/>
-              </w:rPr>
-              <w:t>Google;</w:t>
-            </w:r>
-          </w:p>
-        </w:tc>
-      </w:tr>
-      <w:tr>
-        <w:trPr>
-          <w:trHeight w:val="288"/>
-        </w:trPr>
-        <w:tc>
-          <w:tcPr>
-            <w:tcW w:w="3740" w:type="dxa"/>
-            <w:tcBorders>
-              <w:top w:val="single" w:sz="4" w:space="0" w:color="9BC2E6"/>
-              <w:left w:val="single" w:sz="8" w:space="0" w:color="auto"/>
-              <w:bottom w:val="single" w:sz="8" w:space="0" w:color="auto"/>
-              <w:right w:val="single" w:sz="8" w:space="0" w:color="auto"/>
-            </w:tcBorders>
-            <w:shd w:val="clear" w:color="DDEBF7" w:fill="DDEBF7"/>
-            <w:hideMark/>
-          </w:tcPr>
-          <w:p>
-            <w:pPr>
-              <w:spacing w:after="0" w:line="240" w:lineRule="auto"/>
-              <w:rPr>
-                <w:rFonts w:eastAsia="Times New Roman" w:cs="Arial"/>
-                <w:color w:val="263238"/>
-                <w:sz w:val="18"/>
-                <w:szCs w:val="18"/>
-                <w:lang w:val="pt-BR" w:eastAsia="pt-BR"/>
-              </w:rPr>
-            </w:pPr>
-            <w:r>
-              <w:rPr>
-                <w:rFonts w:eastAsia="Times New Roman" w:cs="Arial"/>
-                <w:color w:val="263238"/>
-                <w:sz w:val="18"/>
-                <w:szCs w:val="18"/>
-                <w:lang w:val="pt-BR" w:eastAsia="pt-BR"/>
-              </w:rPr>
-              <w:t> </w:t>
-            </w:r>
-          </w:p>
-        </w:tc>
-        <w:tc>
-          <w:tcPr>
-            <w:tcW w:w="4400" w:type="dxa"/>
-            <w:tcBorders>
-              <w:top w:val="single" w:sz="4" w:space="0" w:color="9BC2E6"/>
-              <w:left w:val="nil"/>
-              <w:bottom w:val="single" w:sz="8" w:space="0" w:color="auto"/>
-              <w:right w:val="single" w:sz="8" w:space="0" w:color="auto"/>
-            </w:tcBorders>
-            <w:shd w:val="clear" w:color="DDEBF7" w:fill="DDEBF7"/>
-            <w:hideMark/>
-          </w:tcPr>
-          <w:p>
-            <w:pPr>
-              <w:spacing w:after="0" w:line="240" w:lineRule="auto"/>
-              <w:rPr>
-                <w:rFonts w:eastAsia="Times New Roman" w:cs="Arial"/>
-                <w:color w:val="0000FF"/>
-                <w:sz w:val="18"/>
-                <w:szCs w:val="18"/>
-                <w:u w:val="single"/>
-                <w:lang w:val="pt-BR" w:eastAsia="pt-BR"/>
-              </w:rPr>
-            </w:pPr>
-            <w:proofErr w:type="spellStart"/>
-            <w:r>
-              <w:rPr>
-                <w:rFonts w:eastAsia="Times New Roman" w:cs="Arial"/>
-                <w:color w:val="0000FF"/>
-                <w:sz w:val="18"/>
-                <w:szCs w:val="18"/>
-                <w:u w:val="single"/>
-                <w:lang w:val="en-US" w:eastAsia="pt-BR"/>
-              </w:rPr>
-              <w:t>Midias</w:t>
-            </w:r>
-            <w:proofErr w:type="spellEnd"/>
-            <w:r>
-              <w:rPr>
-                <w:rFonts w:eastAsia="Times New Roman" w:cs="Arial"/>
-                <w:color w:val="0000FF"/>
-                <w:sz w:val="18"/>
-                <w:szCs w:val="18"/>
-                <w:u w:val="single"/>
-                <w:lang w:val="en-US" w:eastAsia="pt-BR"/>
-              </w:rPr>
-              <w:t xml:space="preserve"> </w:t>
-            </w:r>
-            <w:proofErr w:type="spellStart"/>
-            <w:r>
-              <w:rPr>
-                <w:rFonts w:eastAsia="Times New Roman" w:cs="Arial"/>
-                <w:color w:val="0000FF"/>
-                <w:sz w:val="18"/>
-                <w:szCs w:val="18"/>
-                <w:u w:val="single"/>
-                <w:lang w:val="en-US" w:eastAsia="pt-BR"/>
-              </w:rPr>
-              <w:t>Sociais</w:t>
-            </w:r>
-            <w:proofErr w:type="spellEnd"/>
-          </w:p>
-        </w:tc>
-      </w:tr>
-    </w:tbl>
-    <w:p>
-      <w:pPr>
-        <w:spacing w:after="90"/>
-        <w:textAlignment w:val="top"/>
-        <w:rPr>
-          <w:rStyle w:val="Hyperlink"/>
-          <w:rFonts w:eastAsia="Times New Roman" w:cs="Arial"/>
-          <w:color w:val="auto"/>
-          <w:szCs w:val="24"/>
-          <w:u w:val="none"/>
-          <w:lang w:val="pt-BR" w:eastAsia="pt-PT"/>
-        </w:rPr>
-      </w:pPr>
+        <w:t>No último levantamento realizado no primeiro trimestre de 2016, a empresa tem entorno de 100 clientes, 6 colaboradores e 1 filial.</w:t>
+      </w:r>
     </w:p>
     <w:p>
       <w:pPr>
-        <w:spacing w:after="90"/>
-        <w:textAlignment w:val="top"/>
+        <w:ind w:firstLine="708"/>
         <w:rPr>
           <w:rStyle w:val="Hyperlink"/>
           <w:rFonts w:eastAsia="Times New Roman" w:cs="Arial"/>
@@ -1277,10 +339,12 @@
         <w:ind w:left="396"/>
         <w:textAlignment w:val="top"/>
         <w:rPr>
+          <w:rStyle w:val="Hyperlink"/>
           <w:rFonts w:eastAsia="Times New Roman" w:cs="Arial"/>
-          <w:color w:val="263238"/>
-          <w:szCs w:val="24"/>
-          <w:lang w:val="en-US" w:eastAsia="pt-PT"/>
+          <w:color w:val="auto"/>
+          <w:szCs w:val="24"/>
+          <w:u w:val="none"/>
+          <w:lang w:val="pt-BR" w:eastAsia="pt-PT"/>
         </w:rPr>
       </w:pPr>
     </w:p>
@@ -1297,21 +361,7 @@
           <w:szCs w:val="24"/>
         </w:rPr>
         <w:tab/>
-        <w:t xml:space="preserve">No cenário </w:t>
-      </w:r>
-      <w:r>
-        <w:rPr>
-          <w:rFonts w:cs="Arial"/>
-          <w:szCs w:val="24"/>
-        </w:rPr>
-        <w:t>atual,</w:t>
-      </w:r>
-      <w:r>
-        <w:rPr>
-          <w:rFonts w:cs="Arial"/>
-          <w:szCs w:val="24"/>
-        </w:rPr>
-        <w:t xml:space="preserve"> a empresa recebe de seus clientes a lista detalhada de cobran</w:t>
+        <w:t>No cenário atual, a empresa recebe de seus clientes a lista detalhada de cobran</w:t>
       </w:r>
       <w:r>
         <w:rPr>
@@ -1339,14 +389,7 @@
           <w:rFonts w:cs="Arial"/>
           <w:szCs w:val="24"/>
         </w:rPr>
-        <w:t xml:space="preserve">ssa listagem é recebida via malote e </w:t>
-      </w:r>
-      <w:r>
-        <w:rPr>
-          <w:rFonts w:cs="Arial"/>
-          <w:szCs w:val="24"/>
-        </w:rPr>
-        <w:t xml:space="preserve">informatizada manualmente em planilhas do Excel, assim como esses malotes são armazenados fisicamente. Uma cópia </w:t>
+        <w:t xml:space="preserve">ssa listagem é recebida via malote e informatizada manualmente em planilhas do Excel, assim como esses malotes são armazenados fisicamente. Uma cópia </w:t>
       </w:r>
       <w:r>
         <w:rPr>
@@ -1454,24 +497,7 @@
           <w:szCs w:val="24"/>
           <w:lang w:val="pt-BR"/>
         </w:rPr>
-        <w:lastRenderedPageBreak/>
-        <w:t xml:space="preserve">Os colaboradores são responsáveis por gerir a planilha e selecionar a próxima cobrança que irá fazer. Isto se torna um problema, pois acontece </w:t>
-      </w:r>
-      <w:r>
-        <w:rPr>
-          <w:rFonts w:cs="Arial"/>
-          <w:szCs w:val="24"/>
-          <w:lang w:val="pt-BR"/>
-        </w:rPr>
-        <w:t>de colaborador</w:t>
-      </w:r>
-      <w:r>
-        <w:rPr>
-          <w:rFonts w:cs="Arial"/>
-          <w:szCs w:val="24"/>
-          <w:lang w:val="pt-BR"/>
-        </w:rPr>
-        <w:t xml:space="preserve"> selecionar as cobranças mais “fáceis” deixando as que dão mais trabalho para outros.</w:t>
+        <w:t>Os colaboradores são responsáveis por gerir a planilha e selecionar a próxima cobrança que irá fazer. Isto se torna um problema, pois acontece de colaborador selecionar as cobranças mais “fáceis” deixando as que dão mais trabalho para outros.</w:t>
       </w:r>
     </w:p>
     <w:p>
@@ -1487,6 +513,7 @@
           <w:rFonts w:cs="Arial"/>
           <w:szCs w:val="24"/>
         </w:rPr>
+        <w:lastRenderedPageBreak/>
         <w:tab/>
         <w:t xml:space="preserve">Para acordos bem sucedidos, os contratos são redigidos manualmente em um template do Word. Em caso de pagamentos via boleto, estes são gerados em um software padrão disponibilizado pela rede bancária (Itau) e </w:t>
       </w:r>
@@ -1665,63 +692,15 @@
           <w:lang w:val="pt-BR"/>
         </w:rPr>
         <w:tab/>
-        <w:t xml:space="preserve">O cliente manifestou total insatisfação com a forma como recebe a listagem atualmente, apontando o fato de ser trabalhoso repassar as informações para as planilhas de </w:t>
-      </w:r>
-      <w:r>
-        <w:rPr>
-          <w:rFonts w:cs="Arial"/>
-          <w:szCs w:val="24"/>
-          <w:lang w:val="pt-BR"/>
-        </w:rPr>
-        <w:t>Excel</w:t>
-      </w:r>
-      <w:r>
-        <w:rPr>
-          <w:rFonts w:cs="Arial"/>
-          <w:szCs w:val="24"/>
-          <w:lang w:val="pt-BR"/>
-        </w:rPr>
-        <w:t xml:space="preserve">, assim como desgastante ter que verificar fisicamente as informações nos malotes, caso surja alguma </w:t>
-      </w:r>
-      <w:r>
-        <w:rPr>
-          <w:rFonts w:cs="Arial"/>
-          <w:szCs w:val="24"/>
-          <w:lang w:val="pt-BR"/>
-        </w:rPr>
-        <w:t>dúvida</w:t>
-      </w:r>
-      <w:r>
-        <w:rPr>
-          <w:rFonts w:cs="Arial"/>
-          <w:szCs w:val="24"/>
-          <w:lang w:val="pt-BR"/>
-        </w:rPr>
-        <w:t xml:space="preserve"> posterior</w:t>
-      </w:r>
-      <w:r>
-        <w:rPr>
-          <w:rFonts w:cs="Arial"/>
-          <w:szCs w:val="24"/>
-          <w:lang w:val="pt-BR"/>
-        </w:rPr>
-        <w:t xml:space="preserve">. O </w:t>
-      </w:r>
-      <w:r>
-        <w:rPr>
-          <w:rFonts w:cs="Arial"/>
-          <w:szCs w:val="24"/>
-          <w:lang w:val="pt-BR"/>
-        </w:rPr>
-        <w:t xml:space="preserve">desejo dele é </w:t>
-      </w:r>
-      <w:r>
-        <w:rPr>
-          <w:rFonts w:cs="Arial"/>
-          <w:szCs w:val="24"/>
-          <w:lang w:val="pt-BR"/>
-        </w:rPr>
-        <w:t xml:space="preserve">que o </w:t>
+        <w:t>O cliente manifestou total insatisfação com a forma como recebe a listagem atualmente, apontando o fato de ser trabalhoso repassar as informações para as planilhas de Excel, assim como desgastante ter que verificar fisicamente as informações nos malotes, caso surja alguma dúvida posterior</w:t>
+      </w:r>
+      <w:r>
+        <w:rPr>
+          <w:rFonts w:cs="Arial"/>
+          <w:szCs w:val="24"/>
+          <w:lang w:val="pt-BR"/>
+        </w:rPr>
+        <w:t xml:space="preserve">. O desejo dele é que o </w:t>
       </w:r>
       <w:r>
         <w:rPr>
@@ -1769,23 +748,7 @@
           <w:szCs w:val="24"/>
           <w:lang w:val="pt-BR"/>
         </w:rPr>
-        <w:t>desde o recebimento da listagem de devedore</w:t>
-      </w:r>
-      <w:r>
-        <w:rPr>
-          <w:rFonts w:cs="Arial"/>
-          <w:szCs w:val="24"/>
-          <w:lang w:val="pt-BR"/>
-        </w:rPr>
-        <w:t>s</w:t>
-      </w:r>
-      <w:r>
-        <w:rPr>
-          <w:rFonts w:cs="Arial"/>
-          <w:szCs w:val="24"/>
-          <w:lang w:val="pt-BR"/>
-        </w:rPr>
-        <w:t xml:space="preserve"> até o </w:t>
+        <w:t xml:space="preserve">desde o recebimento da listagem de devedores até o </w:t>
       </w:r>
       <w:r>
         <w:rPr>
@@ -1883,15 +846,7 @@
           <w:szCs w:val="24"/>
           <w:lang w:val="pt-BR"/>
         </w:rPr>
-        <w:t xml:space="preserve"> </w:t>
-      </w:r>
-      <w:r>
-        <w:rPr>
-          <w:rFonts w:cs="Arial"/>
-          <w:szCs w:val="24"/>
-          <w:lang w:val="pt-BR"/>
-        </w:rPr>
-        <w:t>possa se integrar com</w:t>
+        <w:t xml:space="preserve"> possa se integrar com</w:t>
       </w:r>
       <w:r>
         <w:rPr>
@@ -2008,6 +963,7 @@
         <w:rPr>
           <w:lang w:val="pt-BR"/>
         </w:rPr>
+        <w:lastRenderedPageBreak/>
         <w:t>ELEMENTOS DA SOLUÇÃO</w:t>
       </w:r>
     </w:p>
@@ -2039,15 +995,7 @@
           <w:color w:val="263238"/>
           <w:szCs w:val="24"/>
         </w:rPr>
-        <w:t xml:space="preserve">Importação </w:t>
-      </w:r>
-      <w:r>
-        <w:rPr>
-          <w:rFonts w:cs="Arial"/>
-          <w:color w:val="263238"/>
-          <w:szCs w:val="24"/>
-        </w:rPr>
-        <w:t>das listagem de cobranças, em formato Excel.</w:t>
+        <w:t>Importação das listagem de cobranças, em formato Excel.</w:t>
       </w:r>
     </w:p>
     <w:p>
@@ -2135,23 +1083,7 @@
           <w:color w:val="263238"/>
           <w:szCs w:val="24"/>
         </w:rPr>
-        <w:t>Exportação de dados (acionamentos</w:t>
-      </w:r>
-      <w:r>
-        <w:rPr>
-          <w:rFonts w:cs="Arial"/>
-          <w:color w:val="263238"/>
-          <w:szCs w:val="24"/>
-        </w:rPr>
-        <w:t xml:space="preserve"> e</w:t>
-      </w:r>
-      <w:r>
-        <w:rPr>
-          <w:rFonts w:cs="Arial"/>
-          <w:color w:val="263238"/>
-          <w:szCs w:val="24"/>
-        </w:rPr>
-        <w:t xml:space="preserve"> repasses)</w:t>
+        <w:t>Exportação de dados (acionamentos e repasses)</w:t>
       </w:r>
     </w:p>
     <w:p>
@@ -2252,8 +1184,6 @@
         </w:rPr>
         <w:t>.</w:t>
       </w:r>
-      <w:bookmarkStart w:id="0" w:name="_GoBack"/>
-      <w:bookmarkEnd w:id="0"/>
     </w:p>
     <w:p>
       <w:pPr>
@@ -2333,7 +1263,6 @@
                 <w:lang w:val="pt-BR" w:eastAsia="pt-BR"/>
               </w:rPr>
             </w:pPr>
-            <w:proofErr w:type="spellStart"/>
             <w:r>
               <w:rPr>
                 <w:rFonts w:eastAsia="Times New Roman" w:cs="Arial"/>
@@ -2346,7 +1275,6 @@
               </w:rPr>
               <w:t>Stakeholder</w:t>
             </w:r>
-            <w:proofErr w:type="spellEnd"/>
           </w:p>
         </w:tc>
         <w:tc>
@@ -3538,6 +2466,16 @@
                 <w:szCs w:val="16"/>
                 <w:lang w:eastAsia="pt-BR"/>
               </w:rPr>
+              <w:t xml:space="preserve">Colaborador </w:t>
+            </w:r>
+            <w:r>
+              <w:rPr>
+                <w:rFonts w:eastAsia="Times New Roman" w:cs="Arial"/>
+                <w:color w:val="263238"/>
+                <w:sz w:val="16"/>
+                <w:szCs w:val="16"/>
+                <w:lang w:eastAsia="pt-BR"/>
+              </w:rPr>
               <w:t>Colegio Flamingo</w:t>
             </w:r>
           </w:p>
@@ -3690,6 +2628,16 @@
                 <w:szCs w:val="16"/>
                 <w:lang w:eastAsia="pt-BR"/>
               </w:rPr>
+              <w:t xml:space="preserve">Colaborador </w:t>
+            </w:r>
+            <w:r>
+              <w:rPr>
+                <w:rFonts w:eastAsia="Times New Roman" w:cs="Arial"/>
+                <w:color w:val="263238"/>
+                <w:sz w:val="16"/>
+                <w:szCs w:val="16"/>
+                <w:lang w:eastAsia="pt-BR"/>
+              </w:rPr>
               <w:t>Colegio São Bernardo</w:t>
             </w:r>
           </w:p>
@@ -3798,6 +2746,7 @@
         </w:rPr>
       </w:pPr>
     </w:p>
+    <w:p/>
     <w:sectPr>
       <w:pgSz w:w="11906" w:h="16838"/>
       <w:pgMar w:top="1701" w:right="1134" w:bottom="1134" w:left="1701" w:header="708" w:footer="708" w:gutter="0"/>
@@ -4846,6 +3795,79 @@
       <w:lang w:val="pt-PT"/>
     </w:rPr>
   </w:style>
+  <w:style w:type="character" w:styleId="Refdecomentrio">
+    <w:name w:val="annotation reference"/>
+    <w:basedOn w:val="Fontepargpadro"/>
+    <w:uiPriority w:val="99"/>
+    <w:semiHidden/>
+    <w:unhideWhenUsed/>
+    <w:rsid w:val="008D3876"/>
+    <w:rPr>
+      <w:sz w:val="16"/>
+      <w:szCs w:val="16"/>
+    </w:rPr>
+  </w:style>
+  <w:style w:type="paragraph" w:styleId="Textodecomentrio">
+    <w:name w:val="annotation text"/>
+    <w:basedOn w:val="Normal"/>
+    <w:link w:val="TextodecomentrioChar"/>
+    <w:uiPriority w:val="99"/>
+    <w:semiHidden/>
+    <w:unhideWhenUsed/>
+    <w:rsid w:val="008D3876"/>
+    <w:pPr>
+      <w:spacing w:line="240" w:lineRule="auto"/>
+    </w:pPr>
+    <w:rPr>
+      <w:sz w:val="20"/>
+      <w:szCs w:val="20"/>
+    </w:rPr>
+  </w:style>
+  <w:style w:type="character" w:customStyle="1" w:styleId="TextodecomentrioChar">
+    <w:name w:val="Texto de comentário Char"/>
+    <w:basedOn w:val="Fontepargpadro"/>
+    <w:link w:val="Textodecomentrio"/>
+    <w:uiPriority w:val="99"/>
+    <w:semiHidden/>
+    <w:rsid w:val="008D3876"/>
+    <w:rPr>
+      <w:rFonts w:ascii="Arial" w:hAnsi="Arial"/>
+      <w:sz w:val="20"/>
+      <w:szCs w:val="20"/>
+      <w:lang w:val="pt-PT"/>
+    </w:rPr>
+  </w:style>
+  <w:style w:type="paragraph" w:styleId="Textodebalo">
+    <w:name w:val="Balloon Text"/>
+    <w:basedOn w:val="Normal"/>
+    <w:link w:val="TextodebaloChar"/>
+    <w:uiPriority w:val="99"/>
+    <w:semiHidden/>
+    <w:unhideWhenUsed/>
+    <w:rsid w:val="008D3876"/>
+    <w:pPr>
+      <w:spacing w:after="0" w:line="240" w:lineRule="auto"/>
+    </w:pPr>
+    <w:rPr>
+      <w:rFonts w:ascii="Segoe UI" w:hAnsi="Segoe UI" w:cs="Segoe UI"/>
+      <w:sz w:val="18"/>
+      <w:szCs w:val="18"/>
+    </w:rPr>
+  </w:style>
+  <w:style w:type="character" w:customStyle="1" w:styleId="TextodebaloChar">
+    <w:name w:val="Texto de balão Char"/>
+    <w:basedOn w:val="Fontepargpadro"/>
+    <w:link w:val="Textodebalo"/>
+    <w:uiPriority w:val="99"/>
+    <w:semiHidden/>
+    <w:rsid w:val="008D3876"/>
+    <w:rPr>
+      <w:rFonts w:ascii="Segoe UI" w:hAnsi="Segoe UI" w:cs="Segoe UI"/>
+      <w:sz w:val="18"/>
+      <w:szCs w:val="18"/>
+      <w:lang w:val="pt-PT"/>
+    </w:rPr>
+  </w:style>
 </w:styles>
 </file>
 
@@ -5139,7 +4161,7 @@
 </file>
 
 <file path=customXml/itemProps1.xml><?xml version="1.0" encoding="utf-8"?>
-<ds:datastoreItem xmlns:ds="http://schemas.openxmlformats.org/officeDocument/2006/customXml" ds:itemID="{178D9659-1694-4E4C-B42E-96C10E54FD69}">
+<ds:datastoreItem xmlns:ds="http://schemas.openxmlformats.org/officeDocument/2006/customXml" ds:itemID="{B1DB0841-2568-4C1E-80A1-E0229D2F164B}">
   <ds:schemaRefs>
     <ds:schemaRef ds:uri="http://schemas.openxmlformats.org/officeDocument/2006/bibliography"/>
   </ds:schemaRefs>

</xml_diff>